<commit_message>
fixed some stuff in the design doc
</commit_message>
<xml_diff>
--- a/ass3/Assignment 3 - Design Document.docx
+++ b/ass3/Assignment 3 - Design Document.docx
@@ -9,6 +9,8 @@
         <w:rPr>
           <w:b/>
           <w:bCs/>
+          <w:sz w:val="24"/>
+          <w:szCs w:val="24"/>
           <w:u w:val="single"/>
           <w:rtl/>
         </w:rPr>
@@ -17,6 +19,8 @@
         <w:rPr>
           <w:b/>
           <w:bCs/>
+          <w:sz w:val="24"/>
+          <w:szCs w:val="24"/>
           <w:u w:val="single"/>
         </w:rPr>
         <w:t xml:space="preserve">Assignment 3 – </w:t>
@@ -25,6 +29,8 @@
         <w:rPr>
           <w:b/>
           <w:bCs/>
+          <w:sz w:val="24"/>
+          <w:szCs w:val="24"/>
           <w:u w:val="single"/>
         </w:rPr>
         <w:t xml:space="preserve">Design </w:t>
@@ -33,6 +39,8 @@
         <w:rPr>
           <w:b/>
           <w:bCs/>
+          <w:sz w:val="24"/>
+          <w:szCs w:val="24"/>
           <w:u w:val="single"/>
         </w:rPr>
         <w:t>Document</w:t>
@@ -65,12 +73,16 @@
         <w:rPr>
           <w:b/>
           <w:bCs/>
-        </w:rPr>
-      </w:pPr>
-      <w:r>
-        <w:rPr>
-          <w:b/>
-          <w:bCs/>
+          <w:sz w:val="24"/>
+          <w:szCs w:val="24"/>
+        </w:rPr>
+      </w:pPr>
+      <w:r>
+        <w:rPr>
+          <w:b/>
+          <w:bCs/>
+          <w:sz w:val="24"/>
+          <w:szCs w:val="24"/>
           <w:u w:val="single"/>
         </w:rPr>
         <w:t>Job 1 + Job 2:</w:t>
@@ -108,7 +120,25 @@
           <w:b/>
           <w:bCs/>
         </w:rPr>
-        <w:t>&lt;Lexeme,Feature&gt;</w:t>
+        <w:t>&lt;</w:t>
+      </w:r>
+      <w:proofErr w:type="spellStart"/>
+      <w:proofErr w:type="gramStart"/>
+      <w:r>
+        <w:rPr>
+          <w:b/>
+          <w:bCs/>
+        </w:rPr>
+        <w:t>Lexeme,Feature</w:t>
+      </w:r>
+      <w:proofErr w:type="spellEnd"/>
+      <w:proofErr w:type="gramEnd"/>
+      <w:r>
+        <w:rPr>
+          <w:b/>
+          <w:bCs/>
+        </w:rPr>
+        <w:t>&gt;</w:t>
       </w:r>
       <w:r>
         <w:t xml:space="preserve"> pair.</w:t>
@@ -117,13 +147,16 @@
     <w:p>
       <w:pPr>
         <w:bidi w:val="0"/>
-        <w:ind w:firstLine="720"/>
-        <w:rPr>
-          <w:u w:val="single"/>
-        </w:rPr>
-      </w:pPr>
-      <w:r>
-        <w:rPr>
+        <w:rPr>
+          <w:b/>
+          <w:bCs/>
+          <w:u w:val="single"/>
+        </w:rPr>
+      </w:pPr>
+      <w:r>
+        <w:rPr>
+          <w:b/>
+          <w:bCs/>
           <w:u w:val="single"/>
         </w:rPr>
         <w:t>Job1</w:t>
@@ -152,6 +185,7 @@
       <w:r>
         <w:t xml:space="preserve"> </w:t>
       </w:r>
+      <w:proofErr w:type="spellStart"/>
       <w:r>
         <w:rPr>
           <w:b/>
@@ -159,6 +193,7 @@
         </w:rPr>
         <w:t>WordAndTagKey</w:t>
       </w:r>
+      <w:proofErr w:type="spellEnd"/>
       <w:r>
         <w:t xml:space="preserve"> that holds</w:t>
       </w:r>
@@ -308,7 +343,25 @@
           <w:b/>
           <w:bCs/>
         </w:rPr>
-        <w:t>&lt;WordAndTagKey, LongWritable&gt;</w:t>
+        <w:t>&lt;</w:t>
+      </w:r>
+      <w:proofErr w:type="spellStart"/>
+      <w:proofErr w:type="gramStart"/>
+      <w:r>
+        <w:rPr>
+          <w:b/>
+          <w:bCs/>
+        </w:rPr>
+        <w:t>WordAndTagKey,LongWritable</w:t>
+      </w:r>
+      <w:proofErr w:type="spellEnd"/>
+      <w:proofErr w:type="gramEnd"/>
+      <w:r>
+        <w:rPr>
+          <w:b/>
+          <w:bCs/>
+        </w:rPr>
+        <w:t>&gt;</w:t>
       </w:r>
     </w:p>
     <w:p>
@@ -340,24 +393,93 @@
           <w:b/>
           <w:bCs/>
         </w:rPr>
-        <w:t>&lt;Lexeme, 'Lex'&gt;, count_l</w:t>
-      </w:r>
+        <w:t>&lt;</w:t>
+      </w:r>
+      <w:r>
+        <w:rPr>
+          <w:b/>
+          <w:bCs/>
+        </w:rPr>
+        <w:t>l</w:t>
+      </w:r>
+      <w:r>
+        <w:rPr>
+          <w:b/>
+          <w:bCs/>
+        </w:rPr>
+        <w:t xml:space="preserve">exeme, 'Lex'&gt;, </w:t>
+      </w:r>
+      <w:proofErr w:type="spellStart"/>
+      <w:r>
+        <w:rPr>
+          <w:b/>
+          <w:bCs/>
+        </w:rPr>
+        <w:t>count_l</w:t>
+      </w:r>
+      <w:proofErr w:type="spellEnd"/>
       <w:r>
         <w:rPr>
           <w:b/>
           <w:bCs/>
         </w:rPr>
         <w:br/>
-        <w:t>&lt;Lexeme Feature, 'Pair'&gt;, count_lf</w:t>
-      </w:r>
+        <w:t>&lt;</w:t>
+      </w:r>
+      <w:r>
+        <w:rPr>
+          <w:b/>
+          <w:bCs/>
+        </w:rPr>
+        <w:t>l</w:t>
+      </w:r>
+      <w:r>
+        <w:rPr>
+          <w:b/>
+          <w:bCs/>
+        </w:rPr>
+        <w:t xml:space="preserve">exeme </w:t>
+      </w:r>
+      <w:r>
+        <w:rPr>
+          <w:b/>
+          <w:bCs/>
+        </w:rPr>
+        <w:t>f</w:t>
+      </w:r>
+      <w:r>
+        <w:rPr>
+          <w:b/>
+          <w:bCs/>
+        </w:rPr>
+        <w:t xml:space="preserve">eature, 'Pair'&gt;, </w:t>
+      </w:r>
+      <w:proofErr w:type="spellStart"/>
+      <w:r>
+        <w:rPr>
+          <w:b/>
+          <w:bCs/>
+        </w:rPr>
+        <w:t>count_lf</w:t>
+      </w:r>
+      <w:proofErr w:type="spellEnd"/>
       <w:r>
         <w:rPr>
           <w:b/>
           <w:bCs/>
         </w:rPr>
         <w:br/>
-        <w:t>&lt;*, 'L'&gt;, count_L</w:t>
-      </w:r>
+        <w:t xml:space="preserve">&lt;*, 'L'&gt;, </w:t>
+      </w:r>
+      <w:proofErr w:type="spellStart"/>
+      <w:r>
+        <w:rPr>
+          <w:b/>
+          <w:bCs/>
+        </w:rPr>
+        <w:t>count_L</w:t>
+      </w:r>
+      <w:proofErr w:type="spellEnd"/>
       <w:r>
         <w:br/>
       </w:r>
@@ -366,8 +488,17 @@
           <w:b/>
           <w:bCs/>
         </w:rPr>
-        <w:t>&lt;*, 'F'&gt;, count_F</w:t>
-      </w:r>
+        <w:t xml:space="preserve">&lt;*, 'F'&gt;, </w:t>
+      </w:r>
+      <w:proofErr w:type="spellStart"/>
+      <w:r>
+        <w:rPr>
+          <w:b/>
+          <w:bCs/>
+        </w:rPr>
+        <w:t>count_F</w:t>
+      </w:r>
+      <w:proofErr w:type="spellEnd"/>
     </w:p>
     <w:p>
       <w:pPr>
@@ -399,8 +530,17 @@
         <w:t>F -&gt; sum all the values</w:t>
       </w:r>
       <w:r>
-        <w:t xml:space="preserve"> and emit to LFFile</w:t>
-      </w:r>
+        <w:t xml:space="preserve"> and emit to </w:t>
+      </w:r>
+      <w:proofErr w:type="spellStart"/>
+      <w:r>
+        <w:rPr>
+          <w:b/>
+          <w:bCs/>
+        </w:rPr>
+        <w:t>LFFile</w:t>
+      </w:r>
+      <w:proofErr w:type="spellEnd"/>
       <w:r>
         <w:br/>
         <w:t xml:space="preserve">L -&gt; </w:t>
@@ -409,112 +549,403 @@
         <w:t>sum all the values</w:t>
       </w:r>
       <w:r>
+        <w:t xml:space="preserve"> and emit to </w:t>
+      </w:r>
+      <w:proofErr w:type="spellStart"/>
+      <w:r>
+        <w:rPr>
+          <w:b/>
+          <w:bCs/>
+        </w:rPr>
+        <w:t>LFFile</w:t>
+      </w:r>
+      <w:proofErr w:type="spellEnd"/>
+      <w:r>
+        <w:br/>
+        <w:t xml:space="preserve">for each Lexeme the reducer will get the Lex tag for the lexeme and sum all the values to get the </w:t>
+      </w:r>
+      <w:proofErr w:type="spellStart"/>
+      <w:r>
+        <w:t>count_l</w:t>
+      </w:r>
+      <w:proofErr w:type="spellEnd"/>
+      <w:r>
+        <w:t xml:space="preserve">, we will save it as field in the reducer and will get next all the </w:t>
+      </w:r>
+      <w:r>
+        <w:rPr>
+          <w:b/>
+          <w:bCs/>
+        </w:rPr>
+        <w:t>&lt;</w:t>
+      </w:r>
+      <w:proofErr w:type="spellStart"/>
+      <w:r>
+        <w:rPr>
+          <w:b/>
+          <w:bCs/>
+        </w:rPr>
+        <w:t>l</w:t>
+      </w:r>
+      <w:r>
+        <w:rPr>
+          <w:b/>
+          <w:bCs/>
+        </w:rPr>
+        <w:t>exeme,</w:t>
+      </w:r>
+      <w:r>
+        <w:rPr>
+          <w:b/>
+          <w:bCs/>
+        </w:rPr>
+        <w:t>f</w:t>
+      </w:r>
+      <w:r>
+        <w:rPr>
+          <w:b/>
+          <w:bCs/>
+        </w:rPr>
+        <w:t>eature</w:t>
+      </w:r>
+      <w:proofErr w:type="spellEnd"/>
+      <w:r>
+        <w:rPr>
+          <w:b/>
+          <w:bCs/>
+        </w:rPr>
+        <w:t>&gt;</w:t>
+      </w:r>
+      <w:r>
+        <w:t xml:space="preserve"> Pairs with that specific lexeme and emit the </w:t>
+      </w:r>
+      <w:r>
+        <w:rPr>
+          <w:b/>
+          <w:bCs/>
+        </w:rPr>
+        <w:t>&lt;</w:t>
+      </w:r>
+      <w:proofErr w:type="spellStart"/>
+      <w:r>
+        <w:rPr>
+          <w:b/>
+          <w:bCs/>
+        </w:rPr>
+        <w:t>lexeme,feature</w:t>
+      </w:r>
+      <w:proofErr w:type="spellEnd"/>
+      <w:r>
+        <w:rPr>
+          <w:b/>
+          <w:bCs/>
+        </w:rPr>
+        <w:t>&gt;</w:t>
+      </w:r>
+      <w:r>
+        <w:t>,</w:t>
+      </w:r>
+      <w:proofErr w:type="spellStart"/>
+      <w:r>
+        <w:rPr>
+          <w:b/>
+          <w:bCs/>
+        </w:rPr>
+        <w:t>count_lf,count_l</w:t>
+      </w:r>
+      <w:proofErr w:type="spellEnd"/>
+    </w:p>
+    <w:p>
+      <w:pPr>
+        <w:bidi w:val="0"/>
+      </w:pPr>
+      <w:r>
+        <w:rPr>
+          <w:u w:val="single"/>
+        </w:rPr>
+        <w:t>Out1 line:</w:t>
+      </w:r>
+      <w:r>
+        <w:t xml:space="preserve">  </w:t>
+      </w:r>
+      <w:r>
+        <w:rPr>
+          <w:b/>
+          <w:bCs/>
+        </w:rPr>
+        <w:t>&lt;</w:t>
+      </w:r>
+      <w:proofErr w:type="spellStart"/>
+      <w:proofErr w:type="gramStart"/>
+      <w:r>
+        <w:rPr>
+          <w:b/>
+          <w:bCs/>
+        </w:rPr>
+        <w:t>l</w:t>
+      </w:r>
+      <w:r>
+        <w:rPr>
+          <w:b/>
+          <w:bCs/>
+        </w:rPr>
+        <w:t>exeme,</w:t>
+      </w:r>
+      <w:r>
+        <w:rPr>
+          <w:b/>
+          <w:bCs/>
+        </w:rPr>
+        <w:t>f</w:t>
+      </w:r>
+      <w:r>
+        <w:rPr>
+          <w:b/>
+          <w:bCs/>
+        </w:rPr>
+        <w:t>eature</w:t>
+      </w:r>
+      <w:proofErr w:type="spellEnd"/>
+      <w:proofErr w:type="gramEnd"/>
+      <w:r>
+        <w:rPr>
+          <w:b/>
+          <w:bCs/>
+        </w:rPr>
+        <w:t xml:space="preserve">&gt; </w:t>
+      </w:r>
+      <w:proofErr w:type="spellStart"/>
+      <w:r>
+        <w:rPr>
+          <w:b/>
+          <w:bCs/>
+        </w:rPr>
+        <w:t>count_lf</w:t>
+      </w:r>
+      <w:proofErr w:type="spellEnd"/>
+      <w:r>
+        <w:rPr>
+          <w:b/>
+          <w:bCs/>
+        </w:rPr>
+        <w:t xml:space="preserve">, </w:t>
+      </w:r>
+      <w:proofErr w:type="spellStart"/>
+      <w:r>
+        <w:rPr>
+          <w:b/>
+          <w:bCs/>
+        </w:rPr>
+        <w:t>count_l</w:t>
+      </w:r>
+      <w:proofErr w:type="spellEnd"/>
+    </w:p>
+    <w:p>
+      <w:pPr>
+        <w:bidi w:val="0"/>
+      </w:pPr>
+      <w:proofErr w:type="spellStart"/>
+      <w:r>
+        <w:rPr>
+          <w:u w:val="single"/>
+        </w:rPr>
+        <w:t>outLF</w:t>
+      </w:r>
+      <w:proofErr w:type="spellEnd"/>
+      <w:r>
+        <w:rPr>
+          <w:u w:val="single"/>
+        </w:rPr>
+        <w:t xml:space="preserve"> file:</w:t>
+      </w:r>
+      <w:r>
         <w:t xml:space="preserve"> </w:t>
       </w:r>
       <w:r>
-        <w:t>and emit to LFFile</w:t>
+        <w:rPr>
+          <w:b/>
+          <w:bCs/>
+        </w:rPr>
+        <w:t>L Count(L)</w:t>
       </w:r>
       <w:r>
         <w:br/>
-        <w:t>for each Lexeme the reducer will get the Lex tag for the lexeme and sum all the values to get the count_l, we will save it as field in the reducer and will get next all the &lt;Lexeme,Feature&gt; Pairs with that specific lexeme and emit the &lt;lexeme, feature&gt; &lt;count_lf, count_l&gt;</w:t>
-      </w:r>
-    </w:p>
-    <w:p>
-      <w:pPr>
-        <w:bidi w:val="0"/>
-      </w:pPr>
-      <w:r>
-        <w:rPr>
-          <w:u w:val="single"/>
-        </w:rPr>
-        <w:t>Out1 line:</w:t>
-      </w:r>
-      <w:r>
-        <w:t xml:space="preserve">  &lt;lexeme,feature&gt; &lt;count_lf, count_l&gt; </w:t>
-      </w:r>
-    </w:p>
-    <w:p>
-      <w:pPr>
-        <w:bidi w:val="0"/>
-      </w:pPr>
-      <w:r>
-        <w:t>outLF file: L Count(L)</w:t>
+      </w:r>
+      <w:r>
+        <w:tab/>
+        <w:t xml:space="preserve">      </w:t>
+      </w:r>
+      <w:r>
+        <w:rPr>
+          <w:b/>
+          <w:bCs/>
+        </w:rPr>
+        <w:t>F Count(F)</w:t>
+      </w:r>
+    </w:p>
+    <w:p>
+      <w:pPr>
+        <w:bidi w:val="0"/>
+        <w:rPr>
+          <w:b/>
+          <w:bCs/>
+          <w:u w:val="single"/>
+        </w:rPr>
+      </w:pPr>
+      <w:r>
+        <w:rPr>
+          <w:b/>
+          <w:bCs/>
+          <w:u w:val="single"/>
+        </w:rPr>
+        <w:t>Job2</w:t>
+      </w:r>
+    </w:p>
+    <w:p>
+      <w:pPr>
+        <w:bidi w:val="0"/>
+      </w:pPr>
+      <w:r>
+        <w:t xml:space="preserve">add the </w:t>
+      </w:r>
+      <w:proofErr w:type="spellStart"/>
+      <w:r>
+        <w:t>count_f</w:t>
+      </w:r>
+      <w:proofErr w:type="spellEnd"/>
+      <w:r>
+        <w:t xml:space="preserve"> values to each line of out1</w:t>
+      </w:r>
+    </w:p>
+    <w:p>
+      <w:pPr>
+        <w:bidi w:val="0"/>
+        <w:rPr>
+          <w:u w:val="single"/>
+        </w:rPr>
+      </w:pPr>
+      <w:r>
+        <w:rPr>
+          <w:u w:val="single"/>
+        </w:rPr>
+        <w:t>Mapper:</w:t>
+      </w:r>
+    </w:p>
+    <w:p>
+      <w:pPr>
+        <w:bidi w:val="0"/>
+      </w:pPr>
+      <w:r>
+        <w:t>Input -&gt; corpus + out1</w:t>
+      </w:r>
+    </w:p>
+    <w:p>
+      <w:pPr>
+        <w:bidi w:val="0"/>
+        <w:rPr>
+          <w:b/>
+          <w:bCs/>
+        </w:rPr>
+      </w:pPr>
+      <w:r>
+        <w:t xml:space="preserve">If </w:t>
+      </w:r>
+      <w:r>
+        <w:rPr>
+          <w:u w:val="single"/>
+        </w:rPr>
+        <w:t>corpus line</w:t>
+      </w:r>
+      <w:r>
+        <w:t xml:space="preserve"> -&gt; emit </w:t>
+      </w:r>
+      <w:r>
+        <w:rPr>
+          <w:b/>
+          <w:bCs/>
+        </w:rPr>
+        <w:t>&lt;</w:t>
+      </w:r>
+      <w:proofErr w:type="spellStart"/>
+      <w:proofErr w:type="gramStart"/>
+      <w:r>
+        <w:rPr>
+          <w:b/>
+          <w:bCs/>
+        </w:rPr>
+        <w:t>feature,“</w:t>
+      </w:r>
+      <w:proofErr w:type="gramEnd"/>
+      <w:r>
+        <w:rPr>
+          <w:b/>
+          <w:bCs/>
+        </w:rPr>
+        <w:t>F</w:t>
+      </w:r>
+      <w:proofErr w:type="spellEnd"/>
+      <w:r>
+        <w:rPr>
+          <w:b/>
+          <w:bCs/>
+        </w:rPr>
+        <w:t>”&gt;, count</w:t>
       </w:r>
       <w:r>
         <w:br/>
-      </w:r>
-      <w:r>
-        <w:tab/>
-        <w:t xml:space="preserve">      F</w:t>
-      </w:r>
-      <w:r>
-        <w:t xml:space="preserve"> Count(</w:t>
-      </w:r>
-      <w:r>
-        <w:t>F</w:t>
-      </w:r>
-      <w:r>
-        <w:t>)</w:t>
-      </w:r>
-    </w:p>
-    <w:p>
-      <w:pPr>
-        <w:bidi w:val="0"/>
-        <w:rPr>
-          <w:u w:val="single"/>
-        </w:rPr>
-      </w:pPr>
-      <w:r>
-        <w:tab/>
-      </w:r>
-      <w:r>
-        <w:rPr>
-          <w:u w:val="single"/>
-        </w:rPr>
-        <w:t>Job2</w:t>
-      </w:r>
-    </w:p>
-    <w:p>
-      <w:pPr>
-        <w:bidi w:val="0"/>
-      </w:pPr>
-      <w:r>
-        <w:t>add the count_f values to each line of out1</w:t>
-      </w:r>
-    </w:p>
-    <w:p>
-      <w:pPr>
-        <w:bidi w:val="0"/>
-      </w:pPr>
-      <w:r>
-        <w:t>Mapper:</w:t>
-      </w:r>
-    </w:p>
-    <w:p>
-      <w:pPr>
-        <w:bidi w:val="0"/>
-      </w:pPr>
-      <w:r>
-        <w:t>Input -&gt; corpus + out1</w:t>
-      </w:r>
-    </w:p>
-    <w:p>
-      <w:pPr>
-        <w:bidi w:val="0"/>
-      </w:pPr>
-      <w:r>
-        <w:t>If corpus line -&gt; emit &lt;feature, “F”&gt;, &lt;count&gt;</w:t>
-      </w:r>
-      <w:r>
-        <w:br/>
-        <w:t>if out1 line -&gt; emit &lt;feature, “out” &gt;, &lt;line&gt;</w:t>
-      </w:r>
-    </w:p>
-    <w:p>
-      <w:pPr>
-        <w:bidi w:val="0"/>
-      </w:pPr>
-      <w:r>
+        <w:t xml:space="preserve">if </w:t>
+      </w:r>
+      <w:r>
+        <w:rPr>
+          <w:u w:val="single"/>
+        </w:rPr>
+        <w:t>out1 line</w:t>
+      </w:r>
+      <w:r>
+        <w:t xml:space="preserve"> -&gt; emit </w:t>
+      </w:r>
+      <w:r>
+        <w:rPr>
+          <w:b/>
+          <w:bCs/>
+        </w:rPr>
+        <w:t>&lt;</w:t>
+      </w:r>
+      <w:proofErr w:type="spellStart"/>
+      <w:r>
+        <w:rPr>
+          <w:b/>
+          <w:bCs/>
+        </w:rPr>
+        <w:t>f</w:t>
+      </w:r>
+      <w:r>
+        <w:rPr>
+          <w:b/>
+          <w:bCs/>
+        </w:rPr>
+        <w:t>eature,“out</w:t>
+      </w:r>
+      <w:proofErr w:type="spellEnd"/>
+      <w:r>
+        <w:rPr>
+          <w:b/>
+          <w:bCs/>
+        </w:rPr>
+        <w:t>” &gt;, line</w:t>
+      </w:r>
+    </w:p>
+    <w:p>
+      <w:pPr>
+        <w:bidi w:val="0"/>
+        <w:rPr>
+          <w:u w:val="single"/>
+        </w:rPr>
+      </w:pPr>
+      <w:r>
+        <w:rPr>
+          <w:u w:val="single"/>
+        </w:rPr>
         <w:t>Reducer:</w:t>
       </w:r>
     </w:p>
@@ -523,10 +954,50 @@
         <w:bidi w:val="0"/>
       </w:pPr>
       <w:r>
-        <w:t>The sorting will send same features in the</w:t>
-      </w:r>
-      <w:r>
-        <w:t xml:space="preserve"> key to the same reducer, with the “F” tag keys first.</w:t>
+        <w:t xml:space="preserve">The sorting will send </w:t>
+      </w:r>
+      <w:r>
+        <w:rPr>
+          <w:b/>
+          <w:bCs/>
+        </w:rPr>
+        <w:t>same features</w:t>
+      </w:r>
+      <w:r>
+        <w:t xml:space="preserve"> in the</w:t>
+      </w:r>
+      <w:r>
+        <w:t xml:space="preserve"> key to the </w:t>
+      </w:r>
+      <w:r>
+        <w:rPr>
+          <w:b/>
+          <w:bCs/>
+        </w:rPr>
+        <w:t>same reducer</w:t>
+      </w:r>
+      <w:r>
+        <w:t xml:space="preserve">, with the </w:t>
+      </w:r>
+      <w:r>
+        <w:rPr>
+          <w:b/>
+          <w:bCs/>
+        </w:rPr>
+        <w:t>“F”</w:t>
+      </w:r>
+      <w:r>
+        <w:t xml:space="preserve"> tag keys </w:t>
+      </w:r>
+      <w:r>
+        <w:rPr>
+          <w:b/>
+          <w:bCs/>
+        </w:rPr>
+        <w:t>first</w:t>
+      </w:r>
+      <w:r>
+        <w:t>.</w:t>
       </w:r>
     </w:p>
     <w:p>
@@ -535,43 +1006,404 @@
       </w:pPr>
       <w:r>
         <w:lastRenderedPageBreak/>
-        <w:t xml:space="preserve">This will enable us to save local field with the total count_f for a feature and immediately after get all the lexeme feature pairs and </w:t>
-      </w:r>
-    </w:p>
-    <w:p>
-      <w:pPr>
-        <w:bidi w:val="0"/>
-      </w:pPr>
-      <w:r>
-        <w:t>For each lexeme,feature pair in the reducer</w:t>
-      </w:r>
-      <w:r>
-        <w:t xml:space="preserve"> we will have all pf the necessary data to calculate the association metrics</w:t>
-      </w:r>
-    </w:p>
-    <w:p>
-      <w:pPr>
-        <w:bidi w:val="0"/>
-      </w:pPr>
-    </w:p>
-    <w:p>
-      <w:pPr>
-        <w:bidi w:val="0"/>
-      </w:pPr>
-      <w:r>
-        <w:t>Out2 line -&gt; &lt;lexeme, feature&gt;, &lt;</w:t>
-      </w:r>
-      <w:r>
+        <w:t xml:space="preserve">This will enable us to save local field with the total </w:t>
+      </w:r>
+      <w:proofErr w:type="spellStart"/>
+      <w:r>
+        <w:rPr>
+          <w:b/>
+          <w:bCs/>
+        </w:rPr>
+        <w:t>count_f</w:t>
+      </w:r>
+      <w:proofErr w:type="spellEnd"/>
+      <w:r>
+        <w:t xml:space="preserve"> for a feature and immediately after</w:t>
+      </w:r>
+      <w:r>
+        <w:t>wards</w:t>
+      </w:r>
+      <w:r>
+        <w:t xml:space="preserve"> get all the </w:t>
+      </w:r>
+      <w:r>
+        <w:rPr>
+          <w:b/>
+          <w:bCs/>
+        </w:rPr>
+        <w:t>lexeme feature</w:t>
+      </w:r>
+      <w:r>
+        <w:t xml:space="preserve"> pairs and </w:t>
+      </w:r>
+    </w:p>
+    <w:p>
+      <w:pPr>
+        <w:bidi w:val="0"/>
+      </w:pPr>
+      <w:r>
+        <w:t xml:space="preserve">For each </w:t>
+      </w:r>
+      <w:r>
+        <w:rPr>
+          <w:b/>
+          <w:bCs/>
+        </w:rPr>
+        <w:t>&lt;</w:t>
+      </w:r>
+      <w:proofErr w:type="spellStart"/>
+      <w:proofErr w:type="gramStart"/>
+      <w:r>
+        <w:rPr>
+          <w:b/>
+          <w:bCs/>
+        </w:rPr>
+        <w:t>lexeme,feature</w:t>
+      </w:r>
+      <w:proofErr w:type="spellEnd"/>
+      <w:proofErr w:type="gramEnd"/>
+      <w:r>
+        <w:rPr>
+          <w:b/>
+          <w:bCs/>
+        </w:rPr>
+        <w:t>&gt;</w:t>
+      </w:r>
+      <w:r>
+        <w:t xml:space="preserve"> pair in the reducer we will have all </w:t>
+      </w:r>
+      <w:r>
+        <w:t>o</w:t>
+      </w:r>
+      <w:r>
+        <w:t xml:space="preserve">f the necessary data to calculate the </w:t>
+      </w:r>
+      <w:r>
+        <w:rPr>
+          <w:b/>
+          <w:bCs/>
+        </w:rPr>
+        <w:t xml:space="preserve">4 </w:t>
+      </w:r>
+      <w:r>
+        <w:rPr>
+          <w:b/>
+          <w:bCs/>
+        </w:rPr>
+        <w:t>association metrics</w:t>
+      </w:r>
+      <w:r>
+        <w:t>.</w:t>
+      </w:r>
+    </w:p>
+    <w:p>
+      <w:pPr>
+        <w:bidi w:val="0"/>
+        <w:rPr>
+          <w:b/>
+          <w:bCs/>
+        </w:rPr>
+      </w:pPr>
+      <w:r>
+        <w:rPr>
+          <w:u w:val="single"/>
+        </w:rPr>
+        <w:t>Out2 line</w:t>
+      </w:r>
+      <w:r>
+        <w:rPr>
+          <w:u w:val="single"/>
+        </w:rPr>
+        <w:t>:</w:t>
+      </w:r>
+      <w:r>
+        <w:t xml:space="preserve"> </w:t>
+      </w:r>
+      <w:r>
+        <w:rPr>
+          <w:b/>
+          <w:bCs/>
+        </w:rPr>
+        <w:t>&lt;</w:t>
+      </w:r>
+      <w:proofErr w:type="spellStart"/>
+      <w:proofErr w:type="gramStart"/>
+      <w:r>
+        <w:rPr>
+          <w:b/>
+          <w:bCs/>
+        </w:rPr>
+        <w:t>l</w:t>
+      </w:r>
+      <w:r>
+        <w:rPr>
+          <w:b/>
+          <w:bCs/>
+        </w:rPr>
+        <w:t>exeme,</w:t>
+      </w:r>
+      <w:r>
+        <w:rPr>
+          <w:b/>
+          <w:bCs/>
+        </w:rPr>
+        <w:t>f</w:t>
+      </w:r>
+      <w:r>
+        <w:rPr>
+          <w:b/>
+          <w:bCs/>
+        </w:rPr>
+        <w:t>eature</w:t>
+      </w:r>
+      <w:proofErr w:type="spellEnd"/>
+      <w:proofErr w:type="gramEnd"/>
+      <w:r>
+        <w:rPr>
+          <w:b/>
+          <w:bCs/>
+        </w:rPr>
+        <w:t xml:space="preserve">&gt;, </w:t>
+      </w:r>
+      <w:r>
+        <w:rPr>
+          <w:b/>
+          <w:bCs/>
+        </w:rPr>
         <w:t>assoc1, assoc2, assoc3, assoc4</w:t>
       </w:r>
-      <w:r>
-        <w:t>&gt;</w:t>
-      </w:r>
-    </w:p>
-    <w:p>
-      <w:pPr>
-        <w:bidi w:val="0"/>
-      </w:pPr>
+    </w:p>
+    <w:p>
+      <w:pPr>
+        <w:bidi w:val="0"/>
+      </w:pPr>
+    </w:p>
+    <w:p>
+      <w:pPr>
+        <w:bidi w:val="0"/>
+        <w:rPr>
+          <w:b/>
+          <w:bCs/>
+          <w:sz w:val="24"/>
+          <w:szCs w:val="24"/>
+        </w:rPr>
+      </w:pPr>
+      <w:r>
+        <w:rPr>
+          <w:b/>
+          <w:bCs/>
+          <w:sz w:val="24"/>
+          <w:szCs w:val="24"/>
+          <w:u w:val="single"/>
+        </w:rPr>
+        <w:t>Job</w:t>
+      </w:r>
+      <w:r>
+        <w:rPr>
+          <w:b/>
+          <w:bCs/>
+          <w:sz w:val="24"/>
+          <w:szCs w:val="24"/>
+          <w:u w:val="single"/>
+        </w:rPr>
+        <w:t>3</w:t>
+      </w:r>
+      <w:r>
+        <w:rPr>
+          <w:b/>
+          <w:bCs/>
+          <w:sz w:val="24"/>
+          <w:szCs w:val="24"/>
+          <w:u w:val="single"/>
+        </w:rPr>
+        <w:t>:</w:t>
+      </w:r>
+    </w:p>
+    <w:p>
+      <w:pPr>
+        <w:bidi w:val="0"/>
+        <w:rPr>
+          <w:u w:val="single"/>
+        </w:rPr>
+      </w:pPr>
+      <w:r>
+        <w:rPr>
+          <w:u w:val="single"/>
+        </w:rPr>
+        <w:t>Mapper</w:t>
+      </w:r>
+    </w:p>
+    <w:p>
+      <w:pPr>
+        <w:bidi w:val="0"/>
+      </w:pPr>
+      <w:r>
+        <w:t xml:space="preserve">Input -&gt; </w:t>
+      </w:r>
+      <w:r>
+        <w:t>out2</w:t>
+      </w:r>
+    </w:p>
+    <w:p>
+      <w:pPr>
+        <w:bidi w:val="0"/>
+      </w:pPr>
+    </w:p>
+    <w:p>
+      <w:pPr>
+        <w:bidi w:val="0"/>
+      </w:pPr>
+    </w:p>
+    <w:p>
+      <w:pPr>
+        <w:bidi w:val="0"/>
+        <w:rPr>
+          <w:b/>
+          <w:bCs/>
+          <w:sz w:val="24"/>
+          <w:szCs w:val="24"/>
+          <w:u w:val="single"/>
+        </w:rPr>
+      </w:pPr>
+      <w:r>
+        <w:rPr>
+          <w:b/>
+          <w:bCs/>
+          <w:sz w:val="24"/>
+          <w:szCs w:val="24"/>
+          <w:u w:val="single"/>
+        </w:rPr>
+        <w:t>Estimations</w:t>
+      </w:r>
+      <w:r>
+        <w:rPr>
+          <w:b/>
+          <w:bCs/>
+          <w:sz w:val="24"/>
+          <w:szCs w:val="24"/>
+          <w:u w:val="single"/>
+        </w:rPr>
+        <w:t>:</w:t>
+      </w:r>
+    </w:p>
+    <w:p>
+      <w:pPr>
+        <w:bidi w:val="0"/>
+      </w:pPr>
+      <w:r>
+        <w:rPr>
+          <w:b/>
+          <w:bCs/>
+          <w:u w:val="single"/>
+        </w:rPr>
+        <w:t>Job1:</w:t>
+      </w:r>
+    </w:p>
+    <w:p>
+      <w:pPr>
+        <w:bidi w:val="0"/>
+      </w:pPr>
+      <w:r>
+        <w:t xml:space="preserve">Key-Value pairs: </w:t>
+      </w:r>
+    </w:p>
+    <w:p>
+      <w:pPr>
+        <w:bidi w:val="0"/>
+      </w:pPr>
+      <w:r>
+        <w:t xml:space="preserve">Memory usage: </w:t>
+      </w:r>
+    </w:p>
+    <w:p>
+      <w:pPr>
+        <w:bidi w:val="0"/>
+      </w:pPr>
+      <w:r>
+        <w:rPr>
+          <w:b/>
+          <w:bCs/>
+          <w:u w:val="single"/>
+        </w:rPr>
+        <w:t>Job</w:t>
+      </w:r>
+      <w:r>
+        <w:rPr>
+          <w:b/>
+          <w:bCs/>
+          <w:u w:val="single"/>
+        </w:rPr>
+        <w:t>2</w:t>
+      </w:r>
+      <w:r>
+        <w:rPr>
+          <w:b/>
+          <w:bCs/>
+          <w:u w:val="single"/>
+        </w:rPr>
+        <w:t>:</w:t>
+      </w:r>
+    </w:p>
+    <w:p>
+      <w:pPr>
+        <w:bidi w:val="0"/>
+      </w:pPr>
+      <w:r>
+        <w:t xml:space="preserve">Key-Value pairs: </w:t>
+      </w:r>
+    </w:p>
+    <w:p>
+      <w:pPr>
+        <w:bidi w:val="0"/>
+      </w:pPr>
+      <w:r>
+        <w:t xml:space="preserve">Memory usage: </w:t>
+      </w:r>
+    </w:p>
+    <w:p>
+      <w:pPr>
+        <w:bidi w:val="0"/>
+      </w:pPr>
+      <w:r>
+        <w:rPr>
+          <w:b/>
+          <w:bCs/>
+          <w:u w:val="single"/>
+        </w:rPr>
+        <w:t>Job</w:t>
+      </w:r>
+      <w:r>
+        <w:rPr>
+          <w:b/>
+          <w:bCs/>
+          <w:u w:val="single"/>
+        </w:rPr>
+        <w:t>3</w:t>
+      </w:r>
+      <w:r>
+        <w:rPr>
+          <w:b/>
+          <w:bCs/>
+          <w:u w:val="single"/>
+        </w:rPr>
+        <w:t>:</w:t>
+      </w:r>
+    </w:p>
+    <w:p>
+      <w:pPr>
+        <w:bidi w:val="0"/>
+      </w:pPr>
+      <w:r>
+        <w:t xml:space="preserve">Key-Value pairs: </w:t>
+      </w:r>
+    </w:p>
+    <w:p>
+      <w:pPr>
+        <w:bidi w:val="0"/>
+      </w:pPr>
+      <w:r>
+        <w:t xml:space="preserve">Memory usage: </w:t>
+      </w:r>
     </w:p>
     <w:sectPr>
       <w:pgSz w:w="11906" w:h="16838"/>
@@ -982,19 +1814,19 @@
     <w:lsdException w:name="Unresolved Mention" w:semiHidden="1" w:unhideWhenUsed="1"/>
     <w:lsdException w:name="Smart Link" w:semiHidden="1" w:unhideWhenUsed="1"/>
   </w:latentStyles>
-  <w:style w:type="paragraph" w:default="1" w:styleId="Normal">
+  <w:style w:type="paragraph" w:default="1" w:styleId="a">
     <w:name w:val="Normal"/>
     <w:qFormat/>
-    <w:rsid w:val="00417A70"/>
+    <w:rsid w:val="00991436"/>
     <w:pPr>
       <w:bidi/>
     </w:pPr>
   </w:style>
-  <w:style w:type="paragraph" w:styleId="Heading1">
+  <w:style w:type="paragraph" w:styleId="1">
     <w:name w:val="heading 1"/>
-    <w:basedOn w:val="Normal"/>
-    <w:next w:val="Normal"/>
-    <w:link w:val="Heading1Char"/>
+    <w:basedOn w:val="a"/>
+    <w:next w:val="a"/>
+    <w:link w:val="10"/>
     <w:uiPriority w:val="9"/>
     <w:qFormat/>
     <w:rsid w:val="006363AC"/>
@@ -1011,11 +1843,11 @@
       <w:szCs w:val="40"/>
     </w:rPr>
   </w:style>
-  <w:style w:type="paragraph" w:styleId="Heading2">
+  <w:style w:type="paragraph" w:styleId="2">
     <w:name w:val="heading 2"/>
-    <w:basedOn w:val="Normal"/>
-    <w:next w:val="Normal"/>
-    <w:link w:val="Heading2Char"/>
+    <w:basedOn w:val="a"/>
+    <w:next w:val="a"/>
+    <w:link w:val="20"/>
     <w:uiPriority w:val="9"/>
     <w:semiHidden/>
     <w:unhideWhenUsed/>
@@ -1034,11 +1866,11 @@
       <w:szCs w:val="32"/>
     </w:rPr>
   </w:style>
-  <w:style w:type="paragraph" w:styleId="Heading3">
+  <w:style w:type="paragraph" w:styleId="3">
     <w:name w:val="heading 3"/>
-    <w:basedOn w:val="Normal"/>
-    <w:next w:val="Normal"/>
-    <w:link w:val="Heading3Char"/>
+    <w:basedOn w:val="a"/>
+    <w:next w:val="a"/>
+    <w:link w:val="30"/>
     <w:uiPriority w:val="9"/>
     <w:semiHidden/>
     <w:unhideWhenUsed/>
@@ -1057,11 +1889,11 @@
       <w:szCs w:val="28"/>
     </w:rPr>
   </w:style>
-  <w:style w:type="paragraph" w:styleId="Heading4">
+  <w:style w:type="paragraph" w:styleId="4">
     <w:name w:val="heading 4"/>
-    <w:basedOn w:val="Normal"/>
-    <w:next w:val="Normal"/>
-    <w:link w:val="Heading4Char"/>
+    <w:basedOn w:val="a"/>
+    <w:next w:val="a"/>
+    <w:link w:val="40"/>
     <w:uiPriority w:val="9"/>
     <w:semiHidden/>
     <w:unhideWhenUsed/>
@@ -1080,11 +1912,11 @@
       <w:color w:val="0F4761" w:themeColor="accent1" w:themeShade="BF"/>
     </w:rPr>
   </w:style>
-  <w:style w:type="paragraph" w:styleId="Heading5">
+  <w:style w:type="paragraph" w:styleId="5">
     <w:name w:val="heading 5"/>
-    <w:basedOn w:val="Normal"/>
-    <w:next w:val="Normal"/>
-    <w:link w:val="Heading5Char"/>
+    <w:basedOn w:val="a"/>
+    <w:next w:val="a"/>
+    <w:link w:val="50"/>
     <w:uiPriority w:val="9"/>
     <w:semiHidden/>
     <w:unhideWhenUsed/>
@@ -1101,11 +1933,11 @@
       <w:color w:val="0F4761" w:themeColor="accent1" w:themeShade="BF"/>
     </w:rPr>
   </w:style>
-  <w:style w:type="paragraph" w:styleId="Heading6">
+  <w:style w:type="paragraph" w:styleId="6">
     <w:name w:val="heading 6"/>
-    <w:basedOn w:val="Normal"/>
-    <w:next w:val="Normal"/>
-    <w:link w:val="Heading6Char"/>
+    <w:basedOn w:val="a"/>
+    <w:next w:val="a"/>
+    <w:link w:val="60"/>
     <w:uiPriority w:val="9"/>
     <w:semiHidden/>
     <w:unhideWhenUsed/>
@@ -1124,11 +1956,11 @@
       <w:color w:val="595959" w:themeColor="text1" w:themeTint="A6"/>
     </w:rPr>
   </w:style>
-  <w:style w:type="paragraph" w:styleId="Heading7">
+  <w:style w:type="paragraph" w:styleId="7">
     <w:name w:val="heading 7"/>
-    <w:basedOn w:val="Normal"/>
-    <w:next w:val="Normal"/>
-    <w:link w:val="Heading7Char"/>
+    <w:basedOn w:val="a"/>
+    <w:next w:val="a"/>
+    <w:link w:val="70"/>
     <w:uiPriority w:val="9"/>
     <w:semiHidden/>
     <w:unhideWhenUsed/>
@@ -1145,11 +1977,11 @@
       <w:color w:val="595959" w:themeColor="text1" w:themeTint="A6"/>
     </w:rPr>
   </w:style>
-  <w:style w:type="paragraph" w:styleId="Heading8">
+  <w:style w:type="paragraph" w:styleId="8">
     <w:name w:val="heading 8"/>
-    <w:basedOn w:val="Normal"/>
-    <w:next w:val="Normal"/>
-    <w:link w:val="Heading8Char"/>
+    <w:basedOn w:val="a"/>
+    <w:next w:val="a"/>
+    <w:link w:val="80"/>
     <w:uiPriority w:val="9"/>
     <w:semiHidden/>
     <w:unhideWhenUsed/>
@@ -1168,11 +2000,11 @@
       <w:color w:val="272727" w:themeColor="text1" w:themeTint="D8"/>
     </w:rPr>
   </w:style>
-  <w:style w:type="paragraph" w:styleId="Heading9">
+  <w:style w:type="paragraph" w:styleId="9">
     <w:name w:val="heading 9"/>
-    <w:basedOn w:val="Normal"/>
-    <w:next w:val="Normal"/>
-    <w:link w:val="Heading9Char"/>
+    <w:basedOn w:val="a"/>
+    <w:next w:val="a"/>
+    <w:link w:val="90"/>
     <w:uiPriority w:val="9"/>
     <w:semiHidden/>
     <w:unhideWhenUsed/>
@@ -1189,13 +2021,13 @@
       <w:color w:val="272727" w:themeColor="text1" w:themeTint="D8"/>
     </w:rPr>
   </w:style>
-  <w:style w:type="character" w:default="1" w:styleId="DefaultParagraphFont">
+  <w:style w:type="character" w:default="1" w:styleId="a0">
     <w:name w:val="Default Paragraph Font"/>
     <w:uiPriority w:val="1"/>
     <w:semiHidden/>
     <w:unhideWhenUsed/>
   </w:style>
-  <w:style w:type="table" w:default="1" w:styleId="TableNormal">
+  <w:style w:type="table" w:default="1" w:styleId="a1">
     <w:name w:val="Normal Table"/>
     <w:uiPriority w:val="99"/>
     <w:semiHidden/>
@@ -1210,16 +2042,16 @@
       </w:tblCellMar>
     </w:tblPr>
   </w:style>
-  <w:style w:type="numbering" w:default="1" w:styleId="NoList">
+  <w:style w:type="numbering" w:default="1" w:styleId="a2">
     <w:name w:val="No List"/>
     <w:uiPriority w:val="99"/>
     <w:semiHidden/>
     <w:unhideWhenUsed/>
   </w:style>
-  <w:style w:type="character" w:customStyle="1" w:styleId="Heading1Char">
-    <w:name w:val="Heading 1 Char"/>
-    <w:basedOn w:val="DefaultParagraphFont"/>
-    <w:link w:val="Heading1"/>
+  <w:style w:type="character" w:customStyle="1" w:styleId="10">
+    <w:name w:val="כותרת 1 תו"/>
+    <w:basedOn w:val="a0"/>
+    <w:link w:val="1"/>
     <w:uiPriority w:val="9"/>
     <w:rsid w:val="006363AC"/>
     <w:rPr>
@@ -1229,10 +2061,10 @@
       <w:szCs w:val="40"/>
     </w:rPr>
   </w:style>
-  <w:style w:type="character" w:customStyle="1" w:styleId="Heading2Char">
-    <w:name w:val="Heading 2 Char"/>
-    <w:basedOn w:val="DefaultParagraphFont"/>
-    <w:link w:val="Heading2"/>
+  <w:style w:type="character" w:customStyle="1" w:styleId="20">
+    <w:name w:val="כותרת 2 תו"/>
+    <w:basedOn w:val="a0"/>
+    <w:link w:val="2"/>
     <w:uiPriority w:val="9"/>
     <w:semiHidden/>
     <w:rsid w:val="006363AC"/>
@@ -1243,10 +2075,10 @@
       <w:szCs w:val="32"/>
     </w:rPr>
   </w:style>
-  <w:style w:type="character" w:customStyle="1" w:styleId="Heading3Char">
-    <w:name w:val="Heading 3 Char"/>
-    <w:basedOn w:val="DefaultParagraphFont"/>
-    <w:link w:val="Heading3"/>
+  <w:style w:type="character" w:customStyle="1" w:styleId="30">
+    <w:name w:val="כותרת 3 תו"/>
+    <w:basedOn w:val="a0"/>
+    <w:link w:val="3"/>
     <w:uiPriority w:val="9"/>
     <w:semiHidden/>
     <w:rsid w:val="006363AC"/>
@@ -1257,10 +2089,10 @@
       <w:szCs w:val="28"/>
     </w:rPr>
   </w:style>
-  <w:style w:type="character" w:customStyle="1" w:styleId="Heading4Char">
-    <w:name w:val="Heading 4 Char"/>
-    <w:basedOn w:val="DefaultParagraphFont"/>
-    <w:link w:val="Heading4"/>
+  <w:style w:type="character" w:customStyle="1" w:styleId="40">
+    <w:name w:val="כותרת 4 תו"/>
+    <w:basedOn w:val="a0"/>
+    <w:link w:val="4"/>
     <w:uiPriority w:val="9"/>
     <w:semiHidden/>
     <w:rsid w:val="006363AC"/>
@@ -1271,10 +2103,10 @@
       <w:color w:val="0F4761" w:themeColor="accent1" w:themeShade="BF"/>
     </w:rPr>
   </w:style>
-  <w:style w:type="character" w:customStyle="1" w:styleId="Heading5Char">
-    <w:name w:val="Heading 5 Char"/>
-    <w:basedOn w:val="DefaultParagraphFont"/>
-    <w:link w:val="Heading5"/>
+  <w:style w:type="character" w:customStyle="1" w:styleId="50">
+    <w:name w:val="כותרת 5 תו"/>
+    <w:basedOn w:val="a0"/>
+    <w:link w:val="5"/>
     <w:uiPriority w:val="9"/>
     <w:semiHidden/>
     <w:rsid w:val="006363AC"/>
@@ -1283,10 +2115,10 @@
       <w:color w:val="0F4761" w:themeColor="accent1" w:themeShade="BF"/>
     </w:rPr>
   </w:style>
-  <w:style w:type="character" w:customStyle="1" w:styleId="Heading6Char">
-    <w:name w:val="Heading 6 Char"/>
-    <w:basedOn w:val="DefaultParagraphFont"/>
-    <w:link w:val="Heading6"/>
+  <w:style w:type="character" w:customStyle="1" w:styleId="60">
+    <w:name w:val="כותרת 6 תו"/>
+    <w:basedOn w:val="a0"/>
+    <w:link w:val="6"/>
     <w:uiPriority w:val="9"/>
     <w:semiHidden/>
     <w:rsid w:val="006363AC"/>
@@ -1297,10 +2129,10 @@
       <w:color w:val="595959" w:themeColor="text1" w:themeTint="A6"/>
     </w:rPr>
   </w:style>
-  <w:style w:type="character" w:customStyle="1" w:styleId="Heading7Char">
-    <w:name w:val="Heading 7 Char"/>
-    <w:basedOn w:val="DefaultParagraphFont"/>
-    <w:link w:val="Heading7"/>
+  <w:style w:type="character" w:customStyle="1" w:styleId="70">
+    <w:name w:val="כותרת 7 תו"/>
+    <w:basedOn w:val="a0"/>
+    <w:link w:val="7"/>
     <w:uiPriority w:val="9"/>
     <w:semiHidden/>
     <w:rsid w:val="006363AC"/>
@@ -1309,10 +2141,10 @@
       <w:color w:val="595959" w:themeColor="text1" w:themeTint="A6"/>
     </w:rPr>
   </w:style>
-  <w:style w:type="character" w:customStyle="1" w:styleId="Heading8Char">
-    <w:name w:val="Heading 8 Char"/>
-    <w:basedOn w:val="DefaultParagraphFont"/>
-    <w:link w:val="Heading8"/>
+  <w:style w:type="character" w:customStyle="1" w:styleId="80">
+    <w:name w:val="כותרת 8 תו"/>
+    <w:basedOn w:val="a0"/>
+    <w:link w:val="8"/>
     <w:uiPriority w:val="9"/>
     <w:semiHidden/>
     <w:rsid w:val="006363AC"/>
@@ -1323,10 +2155,10 @@
       <w:color w:val="272727" w:themeColor="text1" w:themeTint="D8"/>
     </w:rPr>
   </w:style>
-  <w:style w:type="character" w:customStyle="1" w:styleId="Heading9Char">
-    <w:name w:val="Heading 9 Char"/>
-    <w:basedOn w:val="DefaultParagraphFont"/>
-    <w:link w:val="Heading9"/>
+  <w:style w:type="character" w:customStyle="1" w:styleId="90">
+    <w:name w:val="כותרת 9 תו"/>
+    <w:basedOn w:val="a0"/>
+    <w:link w:val="9"/>
     <w:uiPriority w:val="9"/>
     <w:semiHidden/>
     <w:rsid w:val="006363AC"/>
@@ -1335,11 +2167,11 @@
       <w:color w:val="272727" w:themeColor="text1" w:themeTint="D8"/>
     </w:rPr>
   </w:style>
-  <w:style w:type="paragraph" w:styleId="Title">
+  <w:style w:type="paragraph" w:styleId="a3">
     <w:name w:val="Title"/>
-    <w:basedOn w:val="Normal"/>
-    <w:next w:val="Normal"/>
-    <w:link w:val="TitleChar"/>
+    <w:basedOn w:val="a"/>
+    <w:next w:val="a"/>
+    <w:link w:val="a4"/>
     <w:uiPriority w:val="10"/>
     <w:qFormat/>
     <w:rsid w:val="006363AC"/>
@@ -1355,10 +2187,10 @@
       <w:szCs w:val="56"/>
     </w:rPr>
   </w:style>
-  <w:style w:type="character" w:customStyle="1" w:styleId="TitleChar">
-    <w:name w:val="Title Char"/>
-    <w:basedOn w:val="DefaultParagraphFont"/>
-    <w:link w:val="Title"/>
+  <w:style w:type="character" w:customStyle="1" w:styleId="a4">
+    <w:name w:val="כותרת טקסט תו"/>
+    <w:basedOn w:val="a0"/>
+    <w:link w:val="a3"/>
     <w:uiPriority w:val="10"/>
     <w:rsid w:val="006363AC"/>
     <w:rPr>
@@ -1369,11 +2201,11 @@
       <w:szCs w:val="56"/>
     </w:rPr>
   </w:style>
-  <w:style w:type="paragraph" w:styleId="Subtitle">
+  <w:style w:type="paragraph" w:styleId="a5">
     <w:name w:val="Subtitle"/>
-    <w:basedOn w:val="Normal"/>
-    <w:next w:val="Normal"/>
-    <w:link w:val="SubtitleChar"/>
+    <w:basedOn w:val="a"/>
+    <w:next w:val="a"/>
+    <w:link w:val="a6"/>
     <w:uiPriority w:val="11"/>
     <w:qFormat/>
     <w:rsid w:val="006363AC"/>
@@ -1390,10 +2222,10 @@
       <w:szCs w:val="28"/>
     </w:rPr>
   </w:style>
-  <w:style w:type="character" w:customStyle="1" w:styleId="SubtitleChar">
-    <w:name w:val="Subtitle Char"/>
-    <w:basedOn w:val="DefaultParagraphFont"/>
-    <w:link w:val="Subtitle"/>
+  <w:style w:type="character" w:customStyle="1" w:styleId="a6">
+    <w:name w:val="כותרת משנה תו"/>
+    <w:basedOn w:val="a0"/>
+    <w:link w:val="a5"/>
     <w:uiPriority w:val="11"/>
     <w:rsid w:val="006363AC"/>
     <w:rPr>
@@ -1404,11 +2236,11 @@
       <w:szCs w:val="28"/>
     </w:rPr>
   </w:style>
-  <w:style w:type="paragraph" w:styleId="Quote">
+  <w:style w:type="paragraph" w:styleId="a7">
     <w:name w:val="Quote"/>
-    <w:basedOn w:val="Normal"/>
-    <w:next w:val="Normal"/>
-    <w:link w:val="QuoteChar"/>
+    <w:basedOn w:val="a"/>
+    <w:next w:val="a"/>
+    <w:link w:val="a8"/>
     <w:uiPriority w:val="29"/>
     <w:qFormat/>
     <w:rsid w:val="006363AC"/>
@@ -1422,10 +2254,10 @@
       <w:color w:val="404040" w:themeColor="text1" w:themeTint="BF"/>
     </w:rPr>
   </w:style>
-  <w:style w:type="character" w:customStyle="1" w:styleId="QuoteChar">
-    <w:name w:val="Quote Char"/>
-    <w:basedOn w:val="DefaultParagraphFont"/>
-    <w:link w:val="Quote"/>
+  <w:style w:type="character" w:customStyle="1" w:styleId="a8">
+    <w:name w:val="ציטוט תו"/>
+    <w:basedOn w:val="a0"/>
+    <w:link w:val="a7"/>
     <w:uiPriority w:val="29"/>
     <w:rsid w:val="006363AC"/>
     <w:rPr>
@@ -1434,9 +2266,9 @@
       <w:color w:val="404040" w:themeColor="text1" w:themeTint="BF"/>
     </w:rPr>
   </w:style>
-  <w:style w:type="paragraph" w:styleId="ListParagraph">
+  <w:style w:type="paragraph" w:styleId="a9">
     <w:name w:val="List Paragraph"/>
-    <w:basedOn w:val="Normal"/>
+    <w:basedOn w:val="a"/>
     <w:uiPriority w:val="34"/>
     <w:qFormat/>
     <w:rsid w:val="006363AC"/>
@@ -1445,9 +2277,9 @@
       <w:contextualSpacing/>
     </w:pPr>
   </w:style>
-  <w:style w:type="character" w:styleId="IntenseEmphasis">
+  <w:style w:type="character" w:styleId="aa">
     <w:name w:val="Intense Emphasis"/>
-    <w:basedOn w:val="DefaultParagraphFont"/>
+    <w:basedOn w:val="a0"/>
     <w:uiPriority w:val="21"/>
     <w:qFormat/>
     <w:rsid w:val="006363AC"/>
@@ -1457,11 +2289,11 @@
       <w:color w:val="0F4761" w:themeColor="accent1" w:themeShade="BF"/>
     </w:rPr>
   </w:style>
-  <w:style w:type="paragraph" w:styleId="IntenseQuote">
+  <w:style w:type="paragraph" w:styleId="ab">
     <w:name w:val="Intense Quote"/>
-    <w:basedOn w:val="Normal"/>
-    <w:next w:val="Normal"/>
-    <w:link w:val="IntenseQuoteChar"/>
+    <w:basedOn w:val="a"/>
+    <w:next w:val="a"/>
+    <w:link w:val="ac"/>
     <w:uiPriority w:val="30"/>
     <w:qFormat/>
     <w:rsid w:val="006363AC"/>
@@ -1480,10 +2312,10 @@
       <w:color w:val="0F4761" w:themeColor="accent1" w:themeShade="BF"/>
     </w:rPr>
   </w:style>
-  <w:style w:type="character" w:customStyle="1" w:styleId="IntenseQuoteChar">
-    <w:name w:val="Intense Quote Char"/>
-    <w:basedOn w:val="DefaultParagraphFont"/>
-    <w:link w:val="IntenseQuote"/>
+  <w:style w:type="character" w:customStyle="1" w:styleId="ac">
+    <w:name w:val="ציטוט חזק תו"/>
+    <w:basedOn w:val="a0"/>
+    <w:link w:val="ab"/>
     <w:uiPriority w:val="30"/>
     <w:rsid w:val="006363AC"/>
     <w:rPr>
@@ -1492,9 +2324,9 @@
       <w:color w:val="0F4761" w:themeColor="accent1" w:themeShade="BF"/>
     </w:rPr>
   </w:style>
-  <w:style w:type="character" w:styleId="IntenseReference">
+  <w:style w:type="character" w:styleId="ad">
     <w:name w:val="Intense Reference"/>
-    <w:basedOn w:val="DefaultParagraphFont"/>
+    <w:basedOn w:val="a0"/>
     <w:uiPriority w:val="32"/>
     <w:qFormat/>
     <w:rsid w:val="006363AC"/>
@@ -1506,9 +2338,9 @@
       <w:spacing w:val="5"/>
     </w:rPr>
   </w:style>
-  <w:style w:type="character" w:styleId="PlaceholderText">
+  <w:style w:type="character" w:styleId="ae">
     <w:name w:val="Placeholder Text"/>
-    <w:basedOn w:val="DefaultParagraphFont"/>
+    <w:basedOn w:val="a0"/>
     <w:uiPriority w:val="99"/>
     <w:semiHidden/>
     <w:rsid w:val="0014350A"/>

</xml_diff>